<commit_message>
Atualização da documentação e upload de imagens
</commit_message>
<xml_diff>
--- a/Documentação/Documentação Plants vs Zombies completo (3).docx
+++ b/Documentação/Documentação Plants vs Zombies completo (3).docx
@@ -262,7 +262,7 @@
         <w:rPr>
           <w:rFonts w:ascii="Times New Roman" w:hAnsi="Times New Roman" w:cs="Times New Roman"/>
         </w:rPr>
-        <w:t xml:space="preserve"> Local</w:t>
+        <w:t>São Paulo – São Paulo</w:t>
       </w:r>
     </w:p>
     <w:p>
@@ -277,13 +277,7 @@
         <w:rPr>
           <w:rFonts w:ascii="Times New Roman" w:hAnsi="Times New Roman" w:cs="Times New Roman"/>
         </w:rPr>
-        <w:t>An</w:t>
-      </w:r>
-      <w:r>
-        <w:rPr>
-          <w:rFonts w:ascii="Times New Roman" w:hAnsi="Times New Roman" w:cs="Times New Roman"/>
-        </w:rPr>
-        <w:t>o</w:t>
+        <w:t>2025</w:t>
       </w:r>
     </w:p>
     <w:p>
@@ -336,6 +330,538 @@
         </w:rPr>
       </w:pPr>
     </w:p>
+    <w:sdt>
+      <w:sdtPr>
+        <w:rPr>
+          <w:rFonts w:asciiTheme="minorHAnsi" w:eastAsiaTheme="minorHAnsi" w:hAnsiTheme="minorHAnsi" w:cstheme="minorBidi"/>
+          <w:color w:val="auto"/>
+          <w:sz w:val="24"/>
+          <w:szCs w:val="24"/>
+          <w:lang w:eastAsia="en-US"/>
+        </w:rPr>
+        <w:id w:val="1886294594"/>
+        <w:docPartObj>
+          <w:docPartGallery w:val="Table of Contents"/>
+          <w:docPartUnique/>
+        </w:docPartObj>
+      </w:sdtPr>
+      <w:sdtEndPr>
+        <w:rPr>
+          <w:b/>
+          <w:bCs/>
+        </w:rPr>
+      </w:sdtEndPr>
+      <w:sdtContent>
+        <w:p>
+          <w:pPr>
+            <w:pStyle w:val="CabealhodoSumrio"/>
+            <w:rPr>
+              <w:color w:val="auto"/>
+            </w:rPr>
+          </w:pPr>
+          <w:r>
+            <w:rPr>
+              <w:color w:val="auto"/>
+            </w:rPr>
+            <w:t>Sumário</w:t>
+          </w:r>
+        </w:p>
+        <w:p>
+          <w:pPr>
+            <w:pStyle w:val="Sumrio1"/>
+            <w:tabs>
+              <w:tab w:val="right" w:leader="dot" w:pos="9016"/>
+            </w:tabs>
+            <w:rPr>
+              <w:noProof/>
+            </w:rPr>
+          </w:pPr>
+          <w:r>
+            <w:fldChar w:fldCharType="begin"/>
+          </w:r>
+          <w:r>
+            <w:instrText xml:space="preserve"> TOC \o "1-3" \h \z \u </w:instrText>
+          </w:r>
+          <w:r>
+            <w:fldChar w:fldCharType="separate"/>
+          </w:r>
+          <w:hyperlink w:anchor="_Toc199417573" w:history="1">
+            <w:r>
+              <w:rPr>
+                <w:rStyle w:val="Hyperlink"/>
+                <w:noProof/>
+              </w:rPr>
+              <w:t>Contexto</w:t>
+            </w:r>
+            <w:r>
+              <w:rPr>
+                <w:noProof/>
+                <w:webHidden/>
+              </w:rPr>
+              <w:tab/>
+            </w:r>
+            <w:r>
+              <w:rPr>
+                <w:noProof/>
+                <w:webHidden/>
+              </w:rPr>
+              <w:fldChar w:fldCharType="begin"/>
+            </w:r>
+            <w:r>
+              <w:rPr>
+                <w:noProof/>
+                <w:webHidden/>
+              </w:rPr>
+              <w:instrText xml:space="preserve"> PAGEREF _Toc199417573 \h </w:instrText>
+            </w:r>
+            <w:r>
+              <w:rPr>
+                <w:noProof/>
+                <w:webHidden/>
+              </w:rPr>
+            </w:r>
+            <w:r>
+              <w:rPr>
+                <w:noProof/>
+                <w:webHidden/>
+              </w:rPr>
+              <w:fldChar w:fldCharType="separate"/>
+            </w:r>
+            <w:r>
+              <w:rPr>
+                <w:noProof/>
+                <w:webHidden/>
+              </w:rPr>
+              <w:t>3</w:t>
+            </w:r>
+            <w:r>
+              <w:rPr>
+                <w:noProof/>
+                <w:webHidden/>
+              </w:rPr>
+              <w:fldChar w:fldCharType="end"/>
+            </w:r>
+          </w:hyperlink>
+        </w:p>
+        <w:p>
+          <w:pPr>
+            <w:pStyle w:val="Sumrio1"/>
+            <w:tabs>
+              <w:tab w:val="right" w:leader="dot" w:pos="9016"/>
+            </w:tabs>
+            <w:rPr>
+              <w:noProof/>
+            </w:rPr>
+          </w:pPr>
+          <w:hyperlink w:anchor="_Toc199417574" w:history="1">
+            <w:r>
+              <w:rPr>
+                <w:rStyle w:val="Hyperlink"/>
+                <w:noProof/>
+              </w:rPr>
+              <w:t>Objetivo</w:t>
+            </w:r>
+            <w:r>
+              <w:rPr>
+                <w:noProof/>
+                <w:webHidden/>
+              </w:rPr>
+              <w:tab/>
+            </w:r>
+            <w:r>
+              <w:rPr>
+                <w:noProof/>
+                <w:webHidden/>
+              </w:rPr>
+              <w:fldChar w:fldCharType="begin"/>
+            </w:r>
+            <w:r>
+              <w:rPr>
+                <w:noProof/>
+                <w:webHidden/>
+              </w:rPr>
+              <w:instrText xml:space="preserve"> PAGEREF _Toc199417574 \h </w:instrText>
+            </w:r>
+            <w:r>
+              <w:rPr>
+                <w:noProof/>
+                <w:webHidden/>
+              </w:rPr>
+            </w:r>
+            <w:r>
+              <w:rPr>
+                <w:noProof/>
+                <w:webHidden/>
+              </w:rPr>
+              <w:fldChar w:fldCharType="separate"/>
+            </w:r>
+            <w:r>
+              <w:rPr>
+                <w:noProof/>
+                <w:webHidden/>
+              </w:rPr>
+              <w:t>5</w:t>
+            </w:r>
+            <w:r>
+              <w:rPr>
+                <w:noProof/>
+                <w:webHidden/>
+              </w:rPr>
+              <w:fldChar w:fldCharType="end"/>
+            </w:r>
+          </w:hyperlink>
+        </w:p>
+        <w:p>
+          <w:pPr>
+            <w:pStyle w:val="Sumrio1"/>
+            <w:tabs>
+              <w:tab w:val="right" w:leader="dot" w:pos="9016"/>
+            </w:tabs>
+            <w:rPr>
+              <w:noProof/>
+            </w:rPr>
+          </w:pPr>
+          <w:hyperlink w:anchor="_Toc199417575" w:history="1">
+            <w:r>
+              <w:rPr>
+                <w:rStyle w:val="Hyperlink"/>
+                <w:noProof/>
+              </w:rPr>
+              <w:t>Justificativa</w:t>
+            </w:r>
+            <w:r>
+              <w:rPr>
+                <w:noProof/>
+                <w:webHidden/>
+              </w:rPr>
+              <w:tab/>
+            </w:r>
+            <w:r>
+              <w:rPr>
+                <w:noProof/>
+                <w:webHidden/>
+              </w:rPr>
+              <w:fldChar w:fldCharType="begin"/>
+            </w:r>
+            <w:r>
+              <w:rPr>
+                <w:noProof/>
+                <w:webHidden/>
+              </w:rPr>
+              <w:instrText xml:space="preserve"> PAGEREF _Toc199417575 \h </w:instrText>
+            </w:r>
+            <w:r>
+              <w:rPr>
+                <w:noProof/>
+                <w:webHidden/>
+              </w:rPr>
+            </w:r>
+            <w:r>
+              <w:rPr>
+                <w:noProof/>
+                <w:webHidden/>
+              </w:rPr>
+              <w:fldChar w:fldCharType="separate"/>
+            </w:r>
+            <w:r>
+              <w:rPr>
+                <w:noProof/>
+                <w:webHidden/>
+              </w:rPr>
+              <w:t>5</w:t>
+            </w:r>
+            <w:r>
+              <w:rPr>
+                <w:noProof/>
+                <w:webHidden/>
+              </w:rPr>
+              <w:fldChar w:fldCharType="end"/>
+            </w:r>
+          </w:hyperlink>
+        </w:p>
+        <w:p>
+          <w:pPr>
+            <w:pStyle w:val="Sumrio1"/>
+            <w:tabs>
+              <w:tab w:val="right" w:leader="dot" w:pos="9016"/>
+            </w:tabs>
+            <w:rPr>
+              <w:noProof/>
+            </w:rPr>
+          </w:pPr>
+          <w:hyperlink w:anchor="_Toc199417576" w:history="1">
+            <w:r>
+              <w:rPr>
+                <w:rStyle w:val="Hyperlink"/>
+                <w:noProof/>
+              </w:rPr>
+              <w:t>Escopo</w:t>
+            </w:r>
+            <w:r>
+              <w:rPr>
+                <w:noProof/>
+                <w:webHidden/>
+              </w:rPr>
+              <w:tab/>
+            </w:r>
+            <w:r>
+              <w:rPr>
+                <w:noProof/>
+                <w:webHidden/>
+              </w:rPr>
+              <w:fldChar w:fldCharType="begin"/>
+            </w:r>
+            <w:r>
+              <w:rPr>
+                <w:noProof/>
+                <w:webHidden/>
+              </w:rPr>
+              <w:instrText xml:space="preserve"> PAGEREF _Toc199417576 \h </w:instrText>
+            </w:r>
+            <w:r>
+              <w:rPr>
+                <w:noProof/>
+                <w:webHidden/>
+              </w:rPr>
+            </w:r>
+            <w:r>
+              <w:rPr>
+                <w:noProof/>
+                <w:webHidden/>
+              </w:rPr>
+              <w:fldChar w:fldCharType="separate"/>
+            </w:r>
+            <w:r>
+              <w:rPr>
+                <w:noProof/>
+                <w:webHidden/>
+              </w:rPr>
+              <w:t>5</w:t>
+            </w:r>
+            <w:r>
+              <w:rPr>
+                <w:noProof/>
+                <w:webHidden/>
+              </w:rPr>
+              <w:fldChar w:fldCharType="end"/>
+            </w:r>
+          </w:hyperlink>
+        </w:p>
+        <w:p>
+          <w:pPr>
+            <w:pStyle w:val="Sumrio1"/>
+            <w:tabs>
+              <w:tab w:val="right" w:leader="dot" w:pos="9016"/>
+            </w:tabs>
+            <w:rPr>
+              <w:noProof/>
+            </w:rPr>
+          </w:pPr>
+          <w:hyperlink w:anchor="_Toc199417577" w:history="1">
+            <w:r>
+              <w:rPr>
+                <w:rStyle w:val="Hyperlink"/>
+                <w:noProof/>
+              </w:rPr>
+              <w:t>Requisitos</w:t>
+            </w:r>
+            <w:r>
+              <w:rPr>
+                <w:noProof/>
+                <w:webHidden/>
+              </w:rPr>
+              <w:tab/>
+            </w:r>
+            <w:r>
+              <w:rPr>
+                <w:noProof/>
+                <w:webHidden/>
+              </w:rPr>
+              <w:fldChar w:fldCharType="begin"/>
+            </w:r>
+            <w:r>
+              <w:rPr>
+                <w:noProof/>
+                <w:webHidden/>
+              </w:rPr>
+              <w:instrText xml:space="preserve"> PAGEREF _Toc199417577 \h </w:instrText>
+            </w:r>
+            <w:r>
+              <w:rPr>
+                <w:noProof/>
+                <w:webHidden/>
+              </w:rPr>
+            </w:r>
+            <w:r>
+              <w:rPr>
+                <w:noProof/>
+                <w:webHidden/>
+              </w:rPr>
+              <w:fldChar w:fldCharType="separate"/>
+            </w:r>
+            <w:r>
+              <w:rPr>
+                <w:noProof/>
+                <w:webHidden/>
+              </w:rPr>
+              <w:t>6</w:t>
+            </w:r>
+            <w:r>
+              <w:rPr>
+                <w:noProof/>
+                <w:webHidden/>
+              </w:rPr>
+              <w:fldChar w:fldCharType="end"/>
+            </w:r>
+          </w:hyperlink>
+        </w:p>
+        <w:p>
+          <w:pPr>
+            <w:pStyle w:val="Sumrio1"/>
+            <w:tabs>
+              <w:tab w:val="right" w:leader="dot" w:pos="9016"/>
+            </w:tabs>
+            <w:rPr>
+              <w:noProof/>
+            </w:rPr>
+          </w:pPr>
+          <w:hyperlink w:anchor="_Toc199417578" w:history="1">
+            <w:r>
+              <w:rPr>
+                <w:rStyle w:val="Hyperlink"/>
+                <w:noProof/>
+              </w:rPr>
+              <w:t>Premissas</w:t>
+            </w:r>
+            <w:r>
+              <w:rPr>
+                <w:noProof/>
+                <w:webHidden/>
+              </w:rPr>
+              <w:tab/>
+            </w:r>
+            <w:r>
+              <w:rPr>
+                <w:noProof/>
+                <w:webHidden/>
+              </w:rPr>
+              <w:fldChar w:fldCharType="begin"/>
+            </w:r>
+            <w:r>
+              <w:rPr>
+                <w:noProof/>
+                <w:webHidden/>
+              </w:rPr>
+              <w:instrText xml:space="preserve"> PAGEREF _Toc199417578 \h </w:instrText>
+            </w:r>
+            <w:r>
+              <w:rPr>
+                <w:noProof/>
+                <w:webHidden/>
+              </w:rPr>
+            </w:r>
+            <w:r>
+              <w:rPr>
+                <w:noProof/>
+                <w:webHidden/>
+              </w:rPr>
+              <w:fldChar w:fldCharType="separate"/>
+            </w:r>
+            <w:r>
+              <w:rPr>
+                <w:noProof/>
+                <w:webHidden/>
+              </w:rPr>
+              <w:t>8</w:t>
+            </w:r>
+            <w:r>
+              <w:rPr>
+                <w:noProof/>
+                <w:webHidden/>
+              </w:rPr>
+              <w:fldChar w:fldCharType="end"/>
+            </w:r>
+          </w:hyperlink>
+        </w:p>
+        <w:p>
+          <w:pPr>
+            <w:pStyle w:val="Sumrio1"/>
+            <w:tabs>
+              <w:tab w:val="right" w:leader="dot" w:pos="9016"/>
+            </w:tabs>
+            <w:rPr>
+              <w:noProof/>
+            </w:rPr>
+          </w:pPr>
+          <w:hyperlink w:anchor="_Toc199417579" w:history="1">
+            <w:r>
+              <w:rPr>
+                <w:rStyle w:val="Hyperlink"/>
+                <w:noProof/>
+              </w:rPr>
+              <w:t>Restrições</w:t>
+            </w:r>
+            <w:r>
+              <w:rPr>
+                <w:noProof/>
+                <w:webHidden/>
+              </w:rPr>
+              <w:tab/>
+            </w:r>
+            <w:r>
+              <w:rPr>
+                <w:noProof/>
+                <w:webHidden/>
+              </w:rPr>
+              <w:fldChar w:fldCharType="begin"/>
+            </w:r>
+            <w:r>
+              <w:rPr>
+                <w:noProof/>
+                <w:webHidden/>
+              </w:rPr>
+              <w:instrText xml:space="preserve"> PAGEREF _Toc199417579 \h </w:instrText>
+            </w:r>
+            <w:r>
+              <w:rPr>
+                <w:noProof/>
+                <w:webHidden/>
+              </w:rPr>
+            </w:r>
+            <w:r>
+              <w:rPr>
+                <w:noProof/>
+                <w:webHidden/>
+              </w:rPr>
+              <w:fldChar w:fldCharType="separate"/>
+            </w:r>
+            <w:r>
+              <w:rPr>
+                <w:noProof/>
+                <w:webHidden/>
+              </w:rPr>
+              <w:t>8</w:t>
+            </w:r>
+            <w:r>
+              <w:rPr>
+                <w:noProof/>
+                <w:webHidden/>
+              </w:rPr>
+              <w:fldChar w:fldCharType="end"/>
+            </w:r>
+          </w:hyperlink>
+        </w:p>
+        <w:p>
+          <w:r>
+            <w:rPr>
+              <w:b/>
+              <w:bCs/>
+            </w:rPr>
+            <w:fldChar w:fldCharType="end"/>
+          </w:r>
+        </w:p>
+      </w:sdtContent>
+    </w:sdt>
     <w:p>
       <w:pPr>
         <w:pStyle w:val="PargrafodaLista"/>
@@ -348,14 +874,6 @@
           <w:bCs/>
         </w:rPr>
       </w:pPr>
-      <w:r>
-        <w:rPr>
-          <w:rFonts w:ascii="Times New Roman" w:hAnsi="Times New Roman" w:cs="Times New Roman"/>
-          <w:b/>
-          <w:bCs/>
-        </w:rPr>
-        <w:t xml:space="preserve">1 TÓPICO....................................................................................................N° PÁGINA </w:t>
-      </w:r>
     </w:p>
     <w:p>
       <w:pPr>
@@ -369,14 +887,6 @@
           <w:bCs/>
         </w:rPr>
       </w:pPr>
-      <w:r>
-        <w:rPr>
-          <w:rFonts w:ascii="Times New Roman" w:hAnsi="Times New Roman" w:cs="Times New Roman"/>
-          <w:b/>
-          <w:bCs/>
-        </w:rPr>
-        <w:t xml:space="preserve">2 TÓPICO................................................................................................... N° PÁGINA </w:t>
-      </w:r>
     </w:p>
     <w:p>
       <w:pPr>
@@ -390,14 +900,6 @@
           <w:bCs/>
         </w:rPr>
       </w:pPr>
-      <w:r>
-        <w:rPr>
-          <w:rFonts w:ascii="Times New Roman" w:hAnsi="Times New Roman" w:cs="Times New Roman"/>
-          <w:b/>
-          <w:bCs/>
-        </w:rPr>
-        <w:t xml:space="preserve">3 TÓPICO................................................................................................... N° PÁGINA </w:t>
-      </w:r>
     </w:p>
     <w:p>
       <w:pPr>
@@ -411,14 +913,6 @@
           <w:bCs/>
         </w:rPr>
       </w:pPr>
-      <w:r>
-        <w:rPr>
-          <w:rFonts w:ascii="Times New Roman" w:hAnsi="Times New Roman" w:cs="Times New Roman"/>
-          <w:b/>
-          <w:bCs/>
-        </w:rPr>
-        <w:t xml:space="preserve">4 TÓPICO................................................................................................... N° PÁGINA </w:t>
-      </w:r>
     </w:p>
     <w:p>
       <w:pPr>
@@ -432,14 +926,6 @@
           <w:bCs/>
         </w:rPr>
       </w:pPr>
-      <w:r>
-        <w:rPr>
-          <w:rFonts w:ascii="Times New Roman" w:hAnsi="Times New Roman" w:cs="Times New Roman"/>
-          <w:b/>
-          <w:bCs/>
-        </w:rPr>
-        <w:t xml:space="preserve">4.1 SUBTÓPICO...................................................................................N° PÁGINA </w:t>
-      </w:r>
     </w:p>
     <w:p>
       <w:pPr>
@@ -453,14 +939,6 @@
           <w:bCs/>
         </w:rPr>
       </w:pPr>
-      <w:r>
-        <w:rPr>
-          <w:rFonts w:ascii="Times New Roman" w:hAnsi="Times New Roman" w:cs="Times New Roman"/>
-          <w:b/>
-          <w:bCs/>
-        </w:rPr>
-        <w:t xml:space="preserve">N° PÁGINA </w:t>
-      </w:r>
     </w:p>
     <w:p>
       <w:pPr>
@@ -474,14 +952,6 @@
           <w:bCs/>
         </w:rPr>
       </w:pPr>
-      <w:r>
-        <w:rPr>
-          <w:rFonts w:ascii="Times New Roman" w:hAnsi="Times New Roman" w:cs="Times New Roman"/>
-          <w:b/>
-          <w:bCs/>
-        </w:rPr>
-        <w:t xml:space="preserve">N° PÁGINA </w:t>
-      </w:r>
     </w:p>
     <w:p>
       <w:pPr>
@@ -495,14 +965,6 @@
           <w:bCs/>
         </w:rPr>
       </w:pPr>
-      <w:r>
-        <w:rPr>
-          <w:rFonts w:ascii="Times New Roman" w:hAnsi="Times New Roman" w:cs="Times New Roman"/>
-          <w:b/>
-          <w:bCs/>
-        </w:rPr>
-        <w:t xml:space="preserve">N° PÁGINA </w:t>
-      </w:r>
     </w:p>
     <w:p>
       <w:pPr>
@@ -516,14 +978,6 @@
           <w:bCs/>
         </w:rPr>
       </w:pPr>
-      <w:r>
-        <w:rPr>
-          <w:rFonts w:ascii="Times New Roman" w:hAnsi="Times New Roman" w:cs="Times New Roman"/>
-          <w:b/>
-          <w:bCs/>
-        </w:rPr>
-        <w:t xml:space="preserve">N° PÁGINA </w:t>
-      </w:r>
     </w:p>
     <w:p>
       <w:pPr>
@@ -537,14 +991,6 @@
           <w:bCs/>
         </w:rPr>
       </w:pPr>
-      <w:r>
-        <w:rPr>
-          <w:rFonts w:ascii="Times New Roman" w:hAnsi="Times New Roman" w:cs="Times New Roman"/>
-          <w:b/>
-          <w:bCs/>
-        </w:rPr>
-        <w:t xml:space="preserve">N° PÁGINA </w:t>
-      </w:r>
     </w:p>
     <w:p>
       <w:pPr>
@@ -558,14 +1004,6 @@
           <w:bCs/>
         </w:rPr>
       </w:pPr>
-      <w:r>
-        <w:rPr>
-          <w:rFonts w:ascii="Times New Roman" w:hAnsi="Times New Roman" w:cs="Times New Roman"/>
-          <w:b/>
-          <w:bCs/>
-        </w:rPr>
-        <w:t xml:space="preserve">N° PÁGINA </w:t>
-      </w:r>
     </w:p>
     <w:p>
       <w:pPr>
@@ -579,14 +1017,6 @@
           <w:bCs/>
         </w:rPr>
       </w:pPr>
-      <w:r>
-        <w:rPr>
-          <w:rFonts w:ascii="Times New Roman" w:hAnsi="Times New Roman" w:cs="Times New Roman"/>
-          <w:b/>
-          <w:bCs/>
-        </w:rPr>
-        <w:t xml:space="preserve">N° PÁGINA </w:t>
-      </w:r>
     </w:p>
     <w:p>
       <w:pPr>
@@ -600,14 +1030,6 @@
           <w:bCs/>
         </w:rPr>
       </w:pPr>
-      <w:r>
-        <w:rPr>
-          <w:rFonts w:ascii="Times New Roman" w:hAnsi="Times New Roman" w:cs="Times New Roman"/>
-          <w:b/>
-          <w:bCs/>
-        </w:rPr>
-        <w:t xml:space="preserve">N° PÁGINA </w:t>
-      </w:r>
     </w:p>
     <w:p>
       <w:pPr>
@@ -621,14 +1043,6 @@
           <w:bCs/>
         </w:rPr>
       </w:pPr>
-      <w:r>
-        <w:rPr>
-          <w:rFonts w:ascii="Times New Roman" w:hAnsi="Times New Roman" w:cs="Times New Roman"/>
-          <w:b/>
-          <w:bCs/>
-        </w:rPr>
-        <w:t xml:space="preserve">N° PÁGINA </w:t>
-      </w:r>
     </w:p>
     <w:p>
       <w:pPr>
@@ -642,14 +1056,6 @@
           <w:bCs/>
         </w:rPr>
       </w:pPr>
-      <w:r>
-        <w:rPr>
-          <w:rFonts w:ascii="Times New Roman" w:hAnsi="Times New Roman" w:cs="Times New Roman"/>
-          <w:b/>
-          <w:bCs/>
-        </w:rPr>
-        <w:t xml:space="preserve">N° PÁGINA </w:t>
-      </w:r>
     </w:p>
     <w:p>
       <w:pPr>
@@ -669,21 +1075,13 @@
         <w:pStyle w:val="PargrafodaLista"/>
         <w:spacing w:line="360" w:lineRule="auto"/>
         <w:ind w:left="0"/>
-        <w:jc w:val="center"/>
-        <w:rPr>
-          <w:rFonts w:ascii="Times New Roman" w:hAnsi="Times New Roman" w:cs="Times New Roman"/>
-          <w:b/>
-          <w:bCs/>
-        </w:rPr>
-      </w:pPr>
-      <w:r>
-        <w:rPr>
-          <w:rFonts w:ascii="Times New Roman" w:hAnsi="Times New Roman" w:cs="Times New Roman"/>
-          <w:b/>
-          <w:bCs/>
-        </w:rPr>
-        <w:t>N° da página + intervalo entre páginas n das páginas que se distribui a abordagem dos tópicos</w:t>
-      </w:r>
+        <w:jc w:val="right"/>
+        <w:rPr>
+          <w:rFonts w:ascii="Times New Roman" w:hAnsi="Times New Roman" w:cs="Times New Roman"/>
+          <w:b/>
+          <w:bCs/>
+        </w:rPr>
+      </w:pPr>
     </w:p>
     <w:p>
       <w:pPr>
@@ -700,136 +1098,6 @@
     </w:p>
     <w:p>
       <w:pPr>
-        <w:pStyle w:val="PargrafodaLista"/>
-        <w:spacing w:line="360" w:lineRule="auto"/>
-        <w:ind w:left="0"/>
-        <w:jc w:val="right"/>
-        <w:rPr>
-          <w:rFonts w:ascii="Times New Roman" w:hAnsi="Times New Roman" w:cs="Times New Roman"/>
-          <w:b/>
-          <w:bCs/>
-        </w:rPr>
-      </w:pPr>
-    </w:p>
-    <w:p>
-      <w:pPr>
-        <w:pStyle w:val="PargrafodaLista"/>
-        <w:spacing w:line="360" w:lineRule="auto"/>
-        <w:ind w:left="0"/>
-        <w:jc w:val="right"/>
-        <w:rPr>
-          <w:rFonts w:ascii="Times New Roman" w:hAnsi="Times New Roman" w:cs="Times New Roman"/>
-          <w:b/>
-          <w:bCs/>
-        </w:rPr>
-      </w:pPr>
-    </w:p>
-    <w:p>
-      <w:pPr>
-        <w:pStyle w:val="PargrafodaLista"/>
-        <w:spacing w:line="360" w:lineRule="auto"/>
-        <w:ind w:left="0"/>
-        <w:jc w:val="right"/>
-        <w:rPr>
-          <w:rFonts w:ascii="Times New Roman" w:hAnsi="Times New Roman" w:cs="Times New Roman"/>
-          <w:b/>
-          <w:bCs/>
-        </w:rPr>
-      </w:pPr>
-    </w:p>
-    <w:p>
-      <w:pPr>
-        <w:pStyle w:val="PargrafodaLista"/>
-        <w:spacing w:line="360" w:lineRule="auto"/>
-        <w:ind w:left="0"/>
-        <w:jc w:val="right"/>
-        <w:rPr>
-          <w:rFonts w:ascii="Times New Roman" w:hAnsi="Times New Roman" w:cs="Times New Roman"/>
-          <w:b/>
-          <w:bCs/>
-        </w:rPr>
-      </w:pPr>
-    </w:p>
-    <w:p>
-      <w:pPr>
-        <w:pStyle w:val="PargrafodaLista"/>
-        <w:spacing w:line="360" w:lineRule="auto"/>
-        <w:ind w:left="0"/>
-        <w:jc w:val="right"/>
-        <w:rPr>
-          <w:rFonts w:ascii="Times New Roman" w:hAnsi="Times New Roman" w:cs="Times New Roman"/>
-          <w:b/>
-          <w:bCs/>
-        </w:rPr>
-      </w:pPr>
-    </w:p>
-    <w:p>
-      <w:pPr>
-        <w:pStyle w:val="PargrafodaLista"/>
-        <w:spacing w:line="360" w:lineRule="auto"/>
-        <w:ind w:left="0"/>
-        <w:jc w:val="right"/>
-        <w:rPr>
-          <w:rFonts w:ascii="Times New Roman" w:hAnsi="Times New Roman" w:cs="Times New Roman"/>
-          <w:b/>
-          <w:bCs/>
-        </w:rPr>
-      </w:pPr>
-    </w:p>
-    <w:p>
-      <w:pPr>
-        <w:pStyle w:val="PargrafodaLista"/>
-        <w:spacing w:line="360" w:lineRule="auto"/>
-        <w:ind w:left="0"/>
-        <w:jc w:val="right"/>
-        <w:rPr>
-          <w:rFonts w:ascii="Times New Roman" w:hAnsi="Times New Roman" w:cs="Times New Roman"/>
-          <w:b/>
-          <w:bCs/>
-        </w:rPr>
-      </w:pPr>
-    </w:p>
-    <w:p>
-      <w:pPr>
-        <w:pStyle w:val="PargrafodaLista"/>
-        <w:spacing w:line="360" w:lineRule="auto"/>
-        <w:ind w:left="0"/>
-        <w:jc w:val="right"/>
-        <w:rPr>
-          <w:rFonts w:ascii="Times New Roman" w:hAnsi="Times New Roman" w:cs="Times New Roman"/>
-          <w:b/>
-          <w:bCs/>
-        </w:rPr>
-      </w:pPr>
-    </w:p>
-    <w:p>
-      <w:pPr>
-        <w:pStyle w:val="PargrafodaLista"/>
-        <w:spacing w:line="360" w:lineRule="auto"/>
-        <w:ind w:left="0"/>
-        <w:jc w:val="right"/>
-        <w:rPr>
-          <w:rFonts w:ascii="Times New Roman" w:hAnsi="Times New Roman" w:cs="Times New Roman"/>
-          <w:b/>
-          <w:bCs/>
-        </w:rPr>
-      </w:pPr>
-    </w:p>
-    <w:p>
-      <w:pPr>
-        <w:pStyle w:val="PargrafodaLista"/>
-        <w:spacing w:line="360" w:lineRule="auto"/>
-        <w:ind w:left="0"/>
-        <w:jc w:val="right"/>
-        <w:rPr>
-          <w:rFonts w:ascii="Times New Roman" w:hAnsi="Times New Roman" w:cs="Times New Roman"/>
-          <w:b/>
-          <w:bCs/>
-        </w:rPr>
-      </w:pPr>
-    </w:p>
-    <w:p>
-      <w:pPr>
         <w:spacing w:line="360" w:lineRule="auto"/>
         <w:jc w:val="center"/>
         <w:rPr>
@@ -858,278 +1126,310 @@
     </w:p>
     <w:p>
       <w:pPr>
-        <w:jc w:val="center"/>
-        <w:rPr>
-          <w:rFonts w:ascii="Times New Roman" w:hAnsi="Times New Roman" w:cs="Times New Roman"/>
-          <w:b/>
-          <w:bCs/>
-        </w:rPr>
-      </w:pPr>
-      <w:r>
-        <w:rPr>
-          <w:rFonts w:ascii="Times New Roman" w:hAnsi="Times New Roman" w:cs="Times New Roman"/>
-          <w:b/>
-          <w:bCs/>
-        </w:rPr>
-        <w:t>DE 150 A 500 PALAVRAS</w:t>
-      </w:r>
-    </w:p>
-    <w:p>
-      <w:pPr>
-        <w:rPr>
-          <w:rFonts w:ascii="Times New Roman" w:hAnsi="Times New Roman" w:cs="Times New Roman"/>
-          <w:b/>
-          <w:bCs/>
-        </w:rPr>
-      </w:pPr>
-    </w:p>
-    <w:p>
-      <w:pPr>
-        <w:rPr>
-          <w:rFonts w:ascii="Times New Roman" w:hAnsi="Times New Roman" w:cs="Times New Roman"/>
-          <w:b/>
-          <w:bCs/>
-        </w:rPr>
-      </w:pPr>
-      <w:r>
-        <w:rPr>
-          <w:rFonts w:ascii="Times New Roman" w:hAnsi="Times New Roman" w:cs="Times New Roman"/>
-          <w:b/>
-          <w:bCs/>
-        </w:rPr>
-        <w:t>. É a condensação do trabalho que delineia e/ou enfatiza os pontos relevantes da pesquisa, os resultados e as conclusões. Ou seja, no resumo nada deve ser colocado a mais. Na introdução do resumo identifique seu tema, defina problema e objetivos. Depois, explique os procedimentos de pesquisa que você usou de maneira resumida. Logo após, descreva os resultados mais relevantes de sua pesquisa (</w:t>
-      </w:r>
-      <w:proofErr w:type="spellStart"/>
-      <w:r>
-        <w:rPr>
-          <w:rFonts w:ascii="Times New Roman" w:hAnsi="Times New Roman" w:cs="Times New Roman"/>
-          <w:b/>
-          <w:bCs/>
-        </w:rPr>
-        <w:t>ex</w:t>
-      </w:r>
-      <w:proofErr w:type="spellEnd"/>
-      <w:r>
-        <w:rPr>
-          <w:rFonts w:ascii="Times New Roman" w:hAnsi="Times New Roman" w:cs="Times New Roman"/>
-          <w:b/>
-          <w:bCs/>
-        </w:rPr>
-        <w:t>: foi encontrado, observou-se, entendeu-se, conclui-se etc.) e dê indicações ou sugestões que podem ser entendidas a partir do trabalho. Havendo muitos resultados descreva apenas os mais importantes e evite qualquer detalhe.</w:t>
-      </w:r>
-    </w:p>
-    <w:p>
-      <w:pPr>
-        <w:rPr>
-          <w:rFonts w:ascii="Times New Roman" w:hAnsi="Times New Roman" w:cs="Times New Roman"/>
-          <w:b/>
-          <w:bCs/>
-        </w:rPr>
-      </w:pPr>
-    </w:p>
-    <w:p>
-      <w:pPr>
-        <w:rPr>
-          <w:rFonts w:ascii="Times New Roman" w:hAnsi="Times New Roman" w:cs="Times New Roman"/>
-          <w:b/>
-          <w:bCs/>
-        </w:rPr>
-      </w:pPr>
-      <w:r>
-        <w:rPr>
-          <w:rFonts w:ascii="Times New Roman" w:hAnsi="Times New Roman" w:cs="Times New Roman"/>
-          <w:b/>
-          <w:bCs/>
-        </w:rPr>
-        <w:t>Palavras-chave: Palavras separadas por ponto. De três a cinco palavras.</w:t>
-      </w:r>
-    </w:p>
-    <w:p>
-      <w:pPr>
-        <w:rPr>
-          <w:rFonts w:ascii="Times New Roman" w:hAnsi="Times New Roman" w:cs="Times New Roman"/>
-          <w:b/>
-          <w:bCs/>
-        </w:rPr>
-      </w:pPr>
-    </w:p>
-    <w:p>
-      <w:pPr>
-        <w:rPr>
-          <w:rFonts w:ascii="Times New Roman" w:hAnsi="Times New Roman" w:cs="Times New Roman"/>
-          <w:b/>
-          <w:bCs/>
-        </w:rPr>
-      </w:pPr>
-    </w:p>
-    <w:p>
-      <w:pPr>
-        <w:rPr>
-          <w:rFonts w:ascii="Times New Roman" w:hAnsi="Times New Roman" w:cs="Times New Roman"/>
-          <w:b/>
-          <w:bCs/>
-        </w:rPr>
-      </w:pPr>
-    </w:p>
-    <w:p>
-      <w:pPr>
-        <w:rPr>
-          <w:rFonts w:ascii="Times New Roman" w:hAnsi="Times New Roman" w:cs="Times New Roman"/>
-          <w:b/>
-          <w:bCs/>
-        </w:rPr>
-      </w:pPr>
-    </w:p>
-    <w:p>
-      <w:pPr>
-        <w:rPr>
-          <w:rFonts w:ascii="Times New Roman" w:hAnsi="Times New Roman" w:cs="Times New Roman"/>
-          <w:b/>
-          <w:bCs/>
-        </w:rPr>
-      </w:pPr>
-    </w:p>
-    <w:p>
-      <w:pPr>
-        <w:rPr>
-          <w:rFonts w:ascii="Times New Roman" w:hAnsi="Times New Roman" w:cs="Times New Roman"/>
-          <w:b/>
-          <w:bCs/>
-        </w:rPr>
-      </w:pPr>
-    </w:p>
-    <w:p>
-      <w:pPr>
-        <w:rPr>
-          <w:rFonts w:ascii="Times New Roman" w:hAnsi="Times New Roman" w:cs="Times New Roman"/>
-          <w:b/>
-          <w:bCs/>
-        </w:rPr>
-      </w:pPr>
-    </w:p>
-    <w:p>
-      <w:pPr>
-        <w:rPr>
-          <w:rFonts w:ascii="Times New Roman" w:hAnsi="Times New Roman" w:cs="Times New Roman"/>
-          <w:b/>
-          <w:bCs/>
-        </w:rPr>
-      </w:pPr>
-    </w:p>
-    <w:p>
-      <w:pPr>
-        <w:rPr>
-          <w:rFonts w:ascii="Times New Roman" w:hAnsi="Times New Roman" w:cs="Times New Roman"/>
-          <w:b/>
-          <w:bCs/>
-        </w:rPr>
-      </w:pPr>
-    </w:p>
-    <w:p>
-      <w:pPr>
-        <w:rPr>
-          <w:rFonts w:ascii="Times New Roman" w:hAnsi="Times New Roman" w:cs="Times New Roman"/>
-          <w:b/>
-          <w:bCs/>
-        </w:rPr>
-      </w:pPr>
-    </w:p>
-    <w:p>
-      <w:pPr>
-        <w:rPr>
-          <w:rFonts w:ascii="Times New Roman" w:hAnsi="Times New Roman" w:cs="Times New Roman"/>
-          <w:b/>
-          <w:bCs/>
-        </w:rPr>
-      </w:pPr>
-    </w:p>
-    <w:p>
-      <w:pPr>
-        <w:rPr>
-          <w:rFonts w:ascii="Times New Roman" w:hAnsi="Times New Roman" w:cs="Times New Roman"/>
-          <w:b/>
-          <w:bCs/>
-        </w:rPr>
-      </w:pPr>
-    </w:p>
-    <w:p>
-      <w:pPr>
-        <w:rPr>
-          <w:rFonts w:ascii="Times New Roman" w:hAnsi="Times New Roman" w:cs="Times New Roman"/>
-          <w:b/>
-          <w:bCs/>
-        </w:rPr>
-      </w:pPr>
-    </w:p>
-    <w:p>
-      <w:pPr>
-        <w:rPr>
-          <w:rFonts w:ascii="Times New Roman" w:hAnsi="Times New Roman" w:cs="Times New Roman"/>
-          <w:b/>
-          <w:bCs/>
-        </w:rPr>
-      </w:pPr>
-    </w:p>
-    <w:p>
-      <w:pPr>
-        <w:rPr>
-          <w:rFonts w:ascii="Times New Roman" w:hAnsi="Times New Roman" w:cs="Times New Roman"/>
-          <w:b/>
-          <w:bCs/>
-        </w:rPr>
-      </w:pPr>
-    </w:p>
-    <w:p>
-      <w:pPr>
-        <w:rPr>
-          <w:rFonts w:ascii="Times New Roman" w:hAnsi="Times New Roman" w:cs="Times New Roman"/>
-          <w:b/>
-          <w:bCs/>
-        </w:rPr>
-      </w:pPr>
-    </w:p>
-    <w:p>
-      <w:pPr>
-        <w:jc w:val="center"/>
-        <w:rPr>
-          <w:rFonts w:ascii="Times New Roman" w:hAnsi="Times New Roman" w:cs="Times New Roman"/>
-          <w:b/>
-          <w:bCs/>
-        </w:rPr>
-      </w:pPr>
-    </w:p>
-    <w:p>
-      <w:pPr>
-        <w:jc w:val="center"/>
-        <w:rPr>
-          <w:rFonts w:ascii="Times New Roman" w:hAnsi="Times New Roman" w:cs="Times New Roman"/>
-          <w:b/>
-          <w:bCs/>
-        </w:rPr>
-      </w:pPr>
-      <w:r>
-        <w:rPr>
-          <w:rFonts w:ascii="Times New Roman" w:hAnsi="Times New Roman" w:cs="Times New Roman"/>
-          <w:b/>
-          <w:bCs/>
-        </w:rPr>
-        <w:lastRenderedPageBreak/>
-        <w:t>DESENVOLVIMENTO</w:t>
-      </w:r>
-    </w:p>
-    <w:p>
-      <w:pPr>
+        <w:rPr>
+          <w:rFonts w:ascii="Times New Roman" w:hAnsi="Times New Roman" w:cs="Times New Roman"/>
+          <w:b/>
+          <w:bCs/>
+        </w:rPr>
+      </w:pPr>
+    </w:p>
+    <w:p>
+      <w:pPr>
+        <w:ind w:firstLine="708"/>
+        <w:rPr>
+          <w:rFonts w:ascii="Times New Roman" w:hAnsi="Times New Roman" w:cs="Times New Roman"/>
+          <w:b/>
+          <w:bCs/>
+        </w:rPr>
+      </w:pPr>
+      <w:r>
+        <w:rPr>
+          <w:rFonts w:ascii="Times New Roman" w:hAnsi="Times New Roman" w:cs="Times New Roman"/>
+          <w:b/>
+          <w:bCs/>
+        </w:rPr>
+        <w:t xml:space="preserve"> </w:t>
+      </w:r>
+      <w:r>
+        <w:rPr>
+          <w:rFonts w:ascii="Times New Roman" w:hAnsi="Times New Roman" w:cs="Times New Roman"/>
+        </w:rPr>
+        <w:t xml:space="preserve">Nesse trabalho irei construir um </w:t>
+      </w:r>
+      <w:r>
+        <w:rPr>
+          <w:rFonts w:ascii="Times New Roman" w:hAnsi="Times New Roman" w:cs="Times New Roman"/>
+          <w:b/>
+          <w:bCs/>
+        </w:rPr>
+        <w:t>site</w:t>
+      </w:r>
+      <w:r>
+        <w:rPr>
+          <w:rFonts w:ascii="Times New Roman" w:hAnsi="Times New Roman" w:cs="Times New Roman"/>
+        </w:rPr>
+        <w:t xml:space="preserve"> que tenha total relação </w:t>
+      </w:r>
+      <w:r>
+        <w:rPr>
+          <w:rFonts w:ascii="Times New Roman" w:hAnsi="Times New Roman" w:cs="Times New Roman"/>
+          <w:b/>
+          <w:bCs/>
+        </w:rPr>
+        <w:t>comigo</w:t>
+      </w:r>
+      <w:r>
+        <w:rPr>
+          <w:rFonts w:ascii="Times New Roman" w:hAnsi="Times New Roman" w:cs="Times New Roman"/>
+        </w:rPr>
+        <w:t xml:space="preserve"> utilizando os meus conhecimentos adquiridos ao longo do semestre, o site estará conectado ao banco de dados e utilizará uma API chamada </w:t>
+      </w:r>
+      <w:r>
+        <w:rPr>
+          <w:rFonts w:ascii="Times New Roman" w:hAnsi="Times New Roman" w:cs="Times New Roman"/>
+          <w:b/>
+          <w:bCs/>
+        </w:rPr>
+        <w:t>Web-Data-Viz.</w:t>
+      </w:r>
+    </w:p>
+    <w:p>
+      <w:pPr>
+        <w:rPr>
+          <w:rFonts w:ascii="Times New Roman" w:hAnsi="Times New Roman" w:cs="Times New Roman"/>
+          <w:b/>
+          <w:bCs/>
+        </w:rPr>
+      </w:pPr>
+    </w:p>
+    <w:p>
+      <w:pPr>
+        <w:rPr>
+          <w:rFonts w:ascii="Times New Roman" w:hAnsi="Times New Roman" w:cs="Times New Roman"/>
+          <w:b/>
+          <w:bCs/>
+        </w:rPr>
+      </w:pPr>
+    </w:p>
+    <w:p>
+      <w:pPr>
+        <w:rPr>
+          <w:rFonts w:ascii="Times New Roman" w:hAnsi="Times New Roman" w:cs="Times New Roman"/>
+          <w:b/>
+          <w:bCs/>
+        </w:rPr>
+      </w:pPr>
+    </w:p>
+    <w:p>
+      <w:pPr>
+        <w:rPr>
+          <w:rFonts w:ascii="Times New Roman" w:hAnsi="Times New Roman" w:cs="Times New Roman"/>
+          <w:b/>
+          <w:bCs/>
+        </w:rPr>
+      </w:pPr>
+    </w:p>
+    <w:p>
+      <w:pPr>
+        <w:rPr>
+          <w:rFonts w:ascii="Times New Roman" w:hAnsi="Times New Roman" w:cs="Times New Roman"/>
+          <w:b/>
+          <w:bCs/>
+        </w:rPr>
+      </w:pPr>
+    </w:p>
+    <w:p>
+      <w:pPr>
+        <w:rPr>
+          <w:rFonts w:ascii="Times New Roman" w:hAnsi="Times New Roman" w:cs="Times New Roman"/>
+          <w:b/>
+          <w:bCs/>
+        </w:rPr>
+      </w:pPr>
+    </w:p>
+    <w:p>
+      <w:pPr>
+        <w:rPr>
+          <w:rFonts w:ascii="Times New Roman" w:hAnsi="Times New Roman" w:cs="Times New Roman"/>
+          <w:b/>
+          <w:bCs/>
+        </w:rPr>
+      </w:pPr>
+    </w:p>
+    <w:p>
+      <w:pPr>
+        <w:rPr>
+          <w:rFonts w:ascii="Times New Roman" w:hAnsi="Times New Roman" w:cs="Times New Roman"/>
+          <w:b/>
+          <w:bCs/>
+        </w:rPr>
+      </w:pPr>
+    </w:p>
+    <w:p>
+      <w:pPr>
+        <w:rPr>
+          <w:rFonts w:ascii="Times New Roman" w:hAnsi="Times New Roman" w:cs="Times New Roman"/>
+          <w:b/>
+          <w:bCs/>
+        </w:rPr>
+      </w:pPr>
+    </w:p>
+    <w:p>
+      <w:pPr>
+        <w:rPr>
+          <w:rFonts w:ascii="Times New Roman" w:hAnsi="Times New Roman" w:cs="Times New Roman"/>
+          <w:b/>
+          <w:bCs/>
+        </w:rPr>
+      </w:pPr>
+    </w:p>
+    <w:p>
+      <w:pPr>
+        <w:rPr>
+          <w:rFonts w:ascii="Times New Roman" w:hAnsi="Times New Roman" w:cs="Times New Roman"/>
+          <w:b/>
+          <w:bCs/>
+        </w:rPr>
+      </w:pPr>
+    </w:p>
+    <w:p>
+      <w:pPr>
+        <w:rPr>
+          <w:rFonts w:ascii="Times New Roman" w:hAnsi="Times New Roman" w:cs="Times New Roman"/>
+          <w:b/>
+          <w:bCs/>
+        </w:rPr>
+      </w:pPr>
+    </w:p>
+    <w:p>
+      <w:pPr>
+        <w:rPr>
+          <w:rFonts w:ascii="Times New Roman" w:hAnsi="Times New Roman" w:cs="Times New Roman"/>
+          <w:b/>
+          <w:bCs/>
+        </w:rPr>
+      </w:pPr>
+    </w:p>
+    <w:p>
+      <w:pPr>
+        <w:rPr>
+          <w:rFonts w:ascii="Times New Roman" w:hAnsi="Times New Roman" w:cs="Times New Roman"/>
+          <w:b/>
+          <w:bCs/>
+        </w:rPr>
+      </w:pPr>
+    </w:p>
+    <w:p>
+      <w:pPr>
+        <w:rPr>
+          <w:rFonts w:ascii="Times New Roman" w:hAnsi="Times New Roman" w:cs="Times New Roman"/>
+          <w:b/>
+          <w:bCs/>
+        </w:rPr>
+      </w:pPr>
+    </w:p>
+    <w:p>
+      <w:pPr>
+        <w:rPr>
+          <w:rFonts w:ascii="Times New Roman" w:hAnsi="Times New Roman" w:cs="Times New Roman"/>
+          <w:b/>
+          <w:bCs/>
+        </w:rPr>
+      </w:pPr>
+    </w:p>
+    <w:p>
+      <w:pPr>
+        <w:jc w:val="center"/>
+        <w:rPr>
+          <w:rFonts w:ascii="Times New Roman" w:hAnsi="Times New Roman" w:cs="Times New Roman"/>
+          <w:b/>
+          <w:bCs/>
+        </w:rPr>
+      </w:pPr>
+    </w:p>
+    <w:p>
+      <w:pPr>
+        <w:jc w:val="center"/>
+        <w:rPr>
+          <w:rFonts w:ascii="Times New Roman" w:hAnsi="Times New Roman" w:cs="Times New Roman"/>
+          <w:b/>
+          <w:bCs/>
+        </w:rPr>
+      </w:pPr>
+    </w:p>
+    <w:p>
+      <w:pPr>
+        <w:jc w:val="center"/>
+        <w:rPr>
+          <w:rFonts w:ascii="Times New Roman" w:hAnsi="Times New Roman" w:cs="Times New Roman"/>
+          <w:b/>
+          <w:bCs/>
+        </w:rPr>
+      </w:pPr>
+    </w:p>
+    <w:p>
+      <w:pPr>
+        <w:jc w:val="center"/>
+        <w:rPr>
+          <w:rFonts w:ascii="Times New Roman" w:hAnsi="Times New Roman" w:cs="Times New Roman"/>
+          <w:b/>
+          <w:bCs/>
+        </w:rPr>
+      </w:pPr>
+    </w:p>
+    <w:p>
+      <w:pPr>
+        <w:jc w:val="center"/>
+        <w:rPr>
+          <w:rFonts w:ascii="Times New Roman" w:hAnsi="Times New Roman" w:cs="Times New Roman"/>
+          <w:b/>
+          <w:bCs/>
+        </w:rPr>
+      </w:pPr>
+    </w:p>
+    <w:p>
+      <w:pPr>
+        <w:jc w:val="center"/>
+        <w:rPr>
+          <w:rFonts w:ascii="Times New Roman" w:hAnsi="Times New Roman" w:cs="Times New Roman"/>
+          <w:b/>
+          <w:bCs/>
+        </w:rPr>
+      </w:pPr>
+    </w:p>
+    <w:p>
+      <w:pPr>
+        <w:jc w:val="center"/>
+        <w:rPr>
+          <w:rFonts w:ascii="Times New Roman" w:hAnsi="Times New Roman" w:cs="Times New Roman"/>
+          <w:b/>
+          <w:bCs/>
+        </w:rPr>
+      </w:pPr>
+    </w:p>
+    <w:p>
+      <w:pPr>
+        <w:jc w:val="center"/>
         <w:rPr>
           <w:sz w:val="32"/>
           <w:szCs w:val="32"/>
         </w:rPr>
       </w:pPr>
+      <w:bookmarkStart w:id="0" w:name="_Toc199417573"/>
+      <w:r>
+        <w:rPr>
+          <w:rStyle w:val="Ttulo1Char"/>
+        </w:rPr>
+        <w:lastRenderedPageBreak/>
+        <w:t>Contexto</w:t>
+      </w:r>
+      <w:bookmarkEnd w:id="0"/>
       <w:r>
         <w:rPr>
           <w:sz w:val="32"/>
           <w:szCs w:val="32"/>
         </w:rPr>
-        <w:t>Contexto:</w:t>
+        <w:t>:</w:t>
       </w:r>
     </w:p>
     <w:p>
@@ -1194,7 +1494,7 @@
                     <pic:cNvPicPr/>
                   </pic:nvPicPr>
                   <pic:blipFill>
-                    <a:blip r:embed="rId8">
+                    <a:blip r:embed="rId9">
                       <a:extLst>
                         <a:ext uri="{28A0092B-C50C-407E-A947-70E740481C1C}">
                           <a14:useLocalDpi xmlns:a14="http://schemas.microsoft.com/office/drawing/2010/main" val="0"/>
@@ -1259,6 +1559,7 @@
         <w:ind w:firstLine="708"/>
       </w:pPr>
       <w:r>
+        <w:lastRenderedPageBreak/>
         <w:t>O jogo serve como um passatempo extremamente divertido e relaxante, ideal para quem apenas quer descansar após um dia cansativo, porém ainda pode ser jogado de forma competitiva em modos mais extremos como o modo sobrevivência, onde o seu único objetivo é sobreviver o máximo de ciclos possível. Ainda temos outros modos casuais, como os minis games e os puzzles onde é possível ter uma jogabilidade diferenciada da de costume, mas ainda utilizando conceitos do jogo de forma descontraída e, até mesmo, cômica.</w:t>
       </w:r>
     </w:p>
@@ -1295,7 +1596,7 @@
                     <pic:cNvPicPr/>
                   </pic:nvPicPr>
                   <pic:blipFill>
-                    <a:blip r:embed="rId9">
+                    <a:blip r:embed="rId10">
                       <a:extLst>
                         <a:ext uri="{28A0092B-C50C-407E-A947-70E740481C1C}">
                           <a14:useLocalDpi xmlns:a14="http://schemas.microsoft.com/office/drawing/2010/main" val="0"/>
@@ -1440,75 +1741,227 @@
     <w:p>
       <w:pPr>
         <w:ind w:firstLine="708"/>
-      </w:pPr>
-      <w:r>
+        <w:jc w:val="center"/>
         <w:rPr>
           <w:b/>
           <w:bCs/>
           <w:sz w:val="32"/>
           <w:szCs w:val="32"/>
         </w:rPr>
-        <w:t>Objetivo:</w:t>
-      </w:r>
-      <w:r>
-        <w:rPr>
+      </w:pPr>
+      <w:bookmarkStart w:id="1" w:name="_Toc199417574"/>
+      <w:r>
+        <w:rPr>
+          <w:rStyle w:val="Ttulo1Char"/>
+        </w:rPr>
+        <w:lastRenderedPageBreak/>
+        <w:t>Objetivo</w:t>
+      </w:r>
+      <w:bookmarkEnd w:id="1"/>
+    </w:p>
+    <w:p>
+      <w:pPr>
+        <w:ind w:firstLine="708"/>
+      </w:pPr>
+      <w:r>
+        <w:t>o objetivo desse projeto consiste em apresentar-me para outras pessoas ao mesmo tempo em que demonstro e convido outras pessoas para inserirem-se no mundo dos jogos, seja de forma casual ou mais aprofundada.</w:t>
+      </w:r>
+    </w:p>
+    <w:p>
+      <w:pPr>
+        <w:ind w:firstLine="708"/>
+      </w:pPr>
+    </w:p>
+    <w:p>
+      <w:pPr>
+        <w:ind w:firstLine="708"/>
+        <w:jc w:val="center"/>
+        <w:rPr>
+          <w:b/>
+          <w:bCs/>
           <w:sz w:val="32"/>
           <w:szCs w:val="32"/>
         </w:rPr>
+      </w:pPr>
+      <w:bookmarkStart w:id="2" w:name="_Toc199417575"/>
+      <w:r>
+        <w:rPr>
+          <w:rStyle w:val="Ttulo1Char"/>
+        </w:rPr>
+        <w:t>Justificativa</w:t>
+      </w:r>
+      <w:bookmarkEnd w:id="2"/>
+    </w:p>
+    <w:p>
+      <w:pPr>
+        <w:ind w:firstLine="708"/>
+      </w:pPr>
+      <w:r>
+        <w:t>Escolhi o jogo ’</w:t>
+      </w:r>
+      <w:proofErr w:type="spellStart"/>
+      <w:r>
+        <w:t>Plants</w:t>
+      </w:r>
+      <w:proofErr w:type="spellEnd"/>
+      <w:r>
         <w:t xml:space="preserve"> </w:t>
       </w:r>
-      <w:r>
-        <w:t>o objetivo desse projeto consiste em apresentar-me para outras pessoas ao mesmo tempo em que demonstro e convido outras pessoas para inserirem-se no mundo dos jogos, seja de forma casual ou mais aprofundada.</w:t>
+      <w:proofErr w:type="spellStart"/>
+      <w:r>
+        <w:t>vs</w:t>
+      </w:r>
+      <w:proofErr w:type="spellEnd"/>
+      <w:r>
+        <w:t xml:space="preserve"> Zombies’, sendo mais específico o seu primeiro título como tema do projeto devido a ser um jogo que teve um grande impacto na minha vida e em como eu me desenvolvi/ realizei as minhas escolhas a partir desse ponto. Sou uma pessoa que joga bastante e foi a partir do dia em que conheci esse jogo que a minha história com relação aos jogos começou, caso não tivesse o jogado não sei quão profundo seria o impacto, porém sei que teriam sim mudanças na minha vida.</w:t>
       </w:r>
     </w:p>
     <w:p>
       <w:pPr>
         <w:ind w:firstLine="708"/>
-      </w:pPr>
+        <w:jc w:val="center"/>
+        <w:rPr>
+          <w:rStyle w:val="Ttulo1Char"/>
+        </w:rPr>
+      </w:pPr>
+      <w:bookmarkStart w:id="3" w:name="_Toc199417576"/>
     </w:p>
     <w:p>
       <w:pPr>
         <w:ind w:firstLine="708"/>
-      </w:pPr>
-      <w:r>
+        <w:jc w:val="center"/>
+        <w:rPr>
+          <w:rStyle w:val="Ttulo1Char"/>
+        </w:rPr>
+      </w:pPr>
+    </w:p>
+    <w:p>
+      <w:pPr>
+        <w:ind w:firstLine="708"/>
+        <w:jc w:val="center"/>
+        <w:rPr>
+          <w:rStyle w:val="Ttulo1Char"/>
+        </w:rPr>
+      </w:pPr>
+    </w:p>
+    <w:p>
+      <w:pPr>
+        <w:ind w:firstLine="708"/>
+        <w:jc w:val="center"/>
+        <w:rPr>
+          <w:rStyle w:val="Ttulo1Char"/>
+        </w:rPr>
+      </w:pPr>
+    </w:p>
+    <w:p>
+      <w:pPr>
+        <w:ind w:firstLine="708"/>
+        <w:jc w:val="center"/>
+        <w:rPr>
+          <w:rStyle w:val="Ttulo1Char"/>
+        </w:rPr>
+      </w:pPr>
+    </w:p>
+    <w:p>
+      <w:pPr>
+        <w:ind w:firstLine="708"/>
+        <w:jc w:val="center"/>
+        <w:rPr>
+          <w:rStyle w:val="Ttulo1Char"/>
+        </w:rPr>
+      </w:pPr>
+    </w:p>
+    <w:p>
+      <w:pPr>
+        <w:ind w:firstLine="708"/>
+        <w:jc w:val="center"/>
+        <w:rPr>
+          <w:rStyle w:val="Ttulo1Char"/>
+        </w:rPr>
+      </w:pPr>
+    </w:p>
+    <w:p>
+      <w:pPr>
+        <w:ind w:firstLine="708"/>
+        <w:jc w:val="center"/>
+        <w:rPr>
+          <w:rStyle w:val="Ttulo1Char"/>
+        </w:rPr>
+      </w:pPr>
+    </w:p>
+    <w:p>
+      <w:pPr>
+        <w:ind w:firstLine="708"/>
+        <w:jc w:val="center"/>
+        <w:rPr>
+          <w:rStyle w:val="Ttulo1Char"/>
+        </w:rPr>
+      </w:pPr>
+    </w:p>
+    <w:p>
+      <w:pPr>
+        <w:ind w:firstLine="708"/>
+        <w:jc w:val="center"/>
+        <w:rPr>
+          <w:rStyle w:val="Ttulo1Char"/>
+        </w:rPr>
+      </w:pPr>
+    </w:p>
+    <w:p>
+      <w:pPr>
+        <w:ind w:firstLine="708"/>
+        <w:jc w:val="center"/>
+        <w:rPr>
+          <w:rStyle w:val="Ttulo1Char"/>
+        </w:rPr>
+      </w:pPr>
+    </w:p>
+    <w:p>
+      <w:pPr>
+        <w:ind w:firstLine="708"/>
+        <w:jc w:val="center"/>
+        <w:rPr>
+          <w:rStyle w:val="Ttulo1Char"/>
+        </w:rPr>
+      </w:pPr>
+    </w:p>
+    <w:p>
+      <w:pPr>
+        <w:ind w:firstLine="708"/>
+        <w:jc w:val="center"/>
+        <w:rPr>
+          <w:rStyle w:val="Ttulo1Char"/>
+        </w:rPr>
+      </w:pPr>
+    </w:p>
+    <w:p>
+      <w:pPr>
+        <w:ind w:firstLine="708"/>
+        <w:jc w:val="center"/>
+        <w:rPr>
+          <w:rStyle w:val="Ttulo1Char"/>
+        </w:rPr>
+      </w:pPr>
+    </w:p>
+    <w:p>
+      <w:pPr>
+        <w:ind w:firstLine="708"/>
+        <w:jc w:val="center"/>
         <w:rPr>
           <w:b/>
           <w:bCs/>
           <w:sz w:val="32"/>
           <w:szCs w:val="32"/>
         </w:rPr>
-        <w:t>Justificativa:</w:t>
-      </w:r>
-      <w:r>
-        <w:rPr>
-          <w:sz w:val="32"/>
-          <w:szCs w:val="32"/>
-        </w:rPr>
-        <w:t xml:space="preserve"> </w:t>
-      </w:r>
-      <w:r>
-        <w:t>Escolhi o jogo ’Plants vs Zombies’, sendo mais específico o seu primeiro título como tema do projeto devido a ser um jogo que teve um grande impacto na minha vida e em como eu me desenvolvi/ realizei as minhas escolhas a partir desse ponto. Sou uma pessoa que joga bastante e foi a partir do dia em que conheci esse jogo que a minha história com relação aos jogos começou, caso não tivesse o jogado não sei quão profundo seria o impacto, porém sei que teriam sim mudanças na minha vida.</w:t>
-      </w:r>
-    </w:p>
-    <w:p>
-      <w:pPr>
-        <w:ind w:firstLine="708"/>
-        <w:rPr>
-          <w:b/>
-          <w:bCs/>
-          <w:sz w:val="32"/>
-          <w:szCs w:val="32"/>
-        </w:rPr>
-      </w:pPr>
-      <w:r>
-        <w:rPr>
-          <w:b/>
-          <w:bCs/>
-          <w:sz w:val="32"/>
-          <w:szCs w:val="32"/>
-        </w:rPr>
-        <w:t xml:space="preserve">Escopo: </w:t>
-      </w:r>
+      </w:pPr>
+      <w:r>
+        <w:rPr>
+          <w:rStyle w:val="Ttulo1Char"/>
+        </w:rPr>
+        <w:lastRenderedPageBreak/>
+        <w:t>Escopo</w:t>
+      </w:r>
+      <w:bookmarkEnd w:id="3"/>
     </w:p>
     <w:p>
       <w:pPr>
@@ -1623,23 +2076,44 @@
     </w:p>
     <w:p>
       <w:pPr>
-        <w:ind w:firstLine="708"/>
-        <w:rPr>
-          <w:b/>
-          <w:bCs/>
-          <w:sz w:val="32"/>
-          <w:szCs w:val="32"/>
-        </w:rPr>
-      </w:pPr>
-      <w:r>
-        <w:rPr>
-          <w:b/>
-          <w:bCs/>
-          <w:sz w:val="32"/>
-          <w:szCs w:val="32"/>
-        </w:rPr>
+        <w:pStyle w:val="Ttulo1"/>
+      </w:pPr>
+      <w:bookmarkStart w:id="4" w:name="_Toc199417577"/>
+    </w:p>
+    <w:p>
+      <w:pPr>
+        <w:pStyle w:val="Ttulo1"/>
+      </w:pPr>
+    </w:p>
+    <w:p>
+      <w:pPr>
+        <w:pStyle w:val="Ttulo1"/>
+      </w:pPr>
+    </w:p>
+    <w:p>
+      <w:pPr>
+        <w:pStyle w:val="Ttulo1"/>
+      </w:pPr>
+    </w:p>
+    <w:p>
+      <w:pPr>
+        <w:pStyle w:val="Ttulo1"/>
+      </w:pPr>
+    </w:p>
+    <w:p>
+      <w:pPr>
+        <w:pStyle w:val="Ttulo1"/>
+      </w:pPr>
+    </w:p>
+    <w:p>
+      <w:pPr>
+        <w:pStyle w:val="Ttulo1"/>
+      </w:pPr>
+      <w:r>
+        <w:lastRenderedPageBreak/>
         <w:t>Requisitos</w:t>
       </w:r>
+      <w:bookmarkEnd w:id="4"/>
     </w:p>
     <w:p>
       <w:pPr>
@@ -2077,7 +2551,6 @@
           <w:sz w:val="28"/>
           <w:szCs w:val="28"/>
         </w:rPr>
-        <w:lastRenderedPageBreak/>
         <w:t>Socioemocional:</w:t>
       </w:r>
     </w:p>
@@ -2263,15 +2736,15 @@
     <w:p/>
     <w:p/>
     <w:p>
-      <w:r>
-        <w:rPr>
-          <w:b/>
-          <w:bCs/>
-          <w:sz w:val="32"/>
-          <w:szCs w:val="32"/>
-        </w:rPr>
+      <w:pPr>
+        <w:pStyle w:val="Ttulo1"/>
+      </w:pPr>
+      <w:bookmarkStart w:id="5" w:name="_Toc199417578"/>
+      <w:r>
+        <w:lastRenderedPageBreak/>
         <w:t>Premissas</w:t>
       </w:r>
+      <w:bookmarkEnd w:id="5"/>
     </w:p>
     <w:p>
       <w:pPr>
@@ -2285,22 +2758,13 @@
     <w:p/>
     <w:p>
       <w:pPr>
-        <w:rPr>
-          <w:b/>
-          <w:bCs/>
-          <w:sz w:val="32"/>
-          <w:szCs w:val="32"/>
-        </w:rPr>
-      </w:pPr>
-      <w:r>
-        <w:rPr>
-          <w:b/>
-          <w:bCs/>
-          <w:sz w:val="32"/>
-          <w:szCs w:val="32"/>
-        </w:rPr>
+        <w:pStyle w:val="Ttulo1"/>
+      </w:pPr>
+      <w:bookmarkStart w:id="6" w:name="_Toc199417579"/>
+      <w:r>
         <w:t>Restrições</w:t>
       </w:r>
+      <w:bookmarkEnd w:id="6"/>
     </w:p>
     <w:p>
       <w:pPr>
@@ -2361,308 +2825,6 @@
       <w:r>
         <w:t>O projeto deverá demonstrar quem você é;</w:t>
       </w:r>
-    </w:p>
-    <w:p>
-      <w:pPr>
-        <w:ind w:left="708"/>
-      </w:pPr>
-    </w:p>
-    <w:p>
-      <w:pPr>
-        <w:jc w:val="center"/>
-        <w:rPr>
-          <w:rFonts w:ascii="Times New Roman" w:hAnsi="Times New Roman" w:cs="Times New Roman"/>
-          <w:b/>
-          <w:bCs/>
-        </w:rPr>
-      </w:pPr>
-    </w:p>
-    <w:p>
-      <w:pPr>
-        <w:jc w:val="center"/>
-        <w:rPr>
-          <w:rFonts w:ascii="Times New Roman" w:hAnsi="Times New Roman" w:cs="Times New Roman"/>
-          <w:b/>
-          <w:bCs/>
-        </w:rPr>
-      </w:pPr>
-    </w:p>
-    <w:p>
-      <w:pPr>
-        <w:jc w:val="center"/>
-        <w:rPr>
-          <w:rFonts w:ascii="Times New Roman" w:hAnsi="Times New Roman" w:cs="Times New Roman"/>
-          <w:b/>
-          <w:bCs/>
-        </w:rPr>
-      </w:pPr>
-    </w:p>
-    <w:p>
-      <w:pPr>
-        <w:jc w:val="center"/>
-        <w:rPr>
-          <w:rFonts w:ascii="Times New Roman" w:hAnsi="Times New Roman" w:cs="Times New Roman"/>
-          <w:b/>
-          <w:bCs/>
-        </w:rPr>
-      </w:pPr>
-    </w:p>
-    <w:p>
-      <w:pPr>
-        <w:jc w:val="center"/>
-        <w:rPr>
-          <w:rFonts w:ascii="Times New Roman" w:hAnsi="Times New Roman" w:cs="Times New Roman"/>
-          <w:b/>
-          <w:bCs/>
-        </w:rPr>
-      </w:pPr>
-    </w:p>
-    <w:p>
-      <w:pPr>
-        <w:jc w:val="center"/>
-        <w:rPr>
-          <w:rFonts w:ascii="Times New Roman" w:hAnsi="Times New Roman" w:cs="Times New Roman"/>
-          <w:b/>
-          <w:bCs/>
-        </w:rPr>
-      </w:pPr>
-    </w:p>
-    <w:p>
-      <w:pPr>
-        <w:jc w:val="center"/>
-        <w:rPr>
-          <w:rFonts w:ascii="Times New Roman" w:hAnsi="Times New Roman" w:cs="Times New Roman"/>
-          <w:b/>
-          <w:bCs/>
-        </w:rPr>
-      </w:pPr>
-    </w:p>
-    <w:p>
-      <w:pPr>
-        <w:jc w:val="center"/>
-        <w:rPr>
-          <w:rFonts w:ascii="Times New Roman" w:hAnsi="Times New Roman" w:cs="Times New Roman"/>
-          <w:b/>
-          <w:bCs/>
-        </w:rPr>
-      </w:pPr>
-    </w:p>
-    <w:p>
-      <w:pPr>
-        <w:jc w:val="center"/>
-        <w:rPr>
-          <w:rFonts w:ascii="Times New Roman" w:hAnsi="Times New Roman" w:cs="Times New Roman"/>
-          <w:b/>
-          <w:bCs/>
-        </w:rPr>
-      </w:pPr>
-    </w:p>
-    <w:p>
-      <w:pPr>
-        <w:jc w:val="center"/>
-        <w:rPr>
-          <w:rFonts w:ascii="Times New Roman" w:hAnsi="Times New Roman" w:cs="Times New Roman"/>
-          <w:b/>
-          <w:bCs/>
-        </w:rPr>
-      </w:pPr>
-    </w:p>
-    <w:p>
-      <w:pPr>
-        <w:jc w:val="center"/>
-        <w:rPr>
-          <w:rFonts w:ascii="Times New Roman" w:hAnsi="Times New Roman" w:cs="Times New Roman"/>
-          <w:b/>
-          <w:bCs/>
-        </w:rPr>
-      </w:pPr>
-    </w:p>
-    <w:p>
-      <w:pPr>
-        <w:jc w:val="center"/>
-        <w:rPr>
-          <w:rFonts w:ascii="Times New Roman" w:hAnsi="Times New Roman" w:cs="Times New Roman"/>
-          <w:b/>
-          <w:bCs/>
-        </w:rPr>
-      </w:pPr>
-    </w:p>
-    <w:p>
-      <w:pPr>
-        <w:jc w:val="center"/>
-        <w:rPr>
-          <w:rFonts w:ascii="Times New Roman" w:hAnsi="Times New Roman" w:cs="Times New Roman"/>
-          <w:b/>
-          <w:bCs/>
-        </w:rPr>
-      </w:pPr>
-    </w:p>
-    <w:p>
-      <w:pPr>
-        <w:jc w:val="center"/>
-        <w:rPr>
-          <w:rFonts w:ascii="Times New Roman" w:hAnsi="Times New Roman" w:cs="Times New Roman"/>
-          <w:b/>
-          <w:bCs/>
-        </w:rPr>
-      </w:pPr>
-    </w:p>
-    <w:p>
-      <w:pPr>
-        <w:jc w:val="center"/>
-        <w:rPr>
-          <w:rFonts w:ascii="Times New Roman" w:hAnsi="Times New Roman" w:cs="Times New Roman"/>
-          <w:b/>
-          <w:bCs/>
-        </w:rPr>
-      </w:pPr>
-    </w:p>
-    <w:p>
-      <w:pPr>
-        <w:jc w:val="center"/>
-        <w:rPr>
-          <w:rFonts w:ascii="Times New Roman" w:hAnsi="Times New Roman" w:cs="Times New Roman"/>
-          <w:b/>
-          <w:bCs/>
-        </w:rPr>
-      </w:pPr>
-    </w:p>
-    <w:p>
-      <w:pPr>
-        <w:jc w:val="center"/>
-        <w:rPr>
-          <w:rFonts w:ascii="Times New Roman" w:hAnsi="Times New Roman" w:cs="Times New Roman"/>
-          <w:b/>
-          <w:bCs/>
-        </w:rPr>
-      </w:pPr>
-    </w:p>
-    <w:p>
-      <w:pPr>
-        <w:jc w:val="center"/>
-        <w:rPr>
-          <w:rFonts w:ascii="Times New Roman" w:hAnsi="Times New Roman" w:cs="Times New Roman"/>
-          <w:b/>
-          <w:bCs/>
-        </w:rPr>
-      </w:pPr>
-    </w:p>
-    <w:p>
-      <w:pPr>
-        <w:jc w:val="center"/>
-        <w:rPr>
-          <w:rFonts w:ascii="Times New Roman" w:hAnsi="Times New Roman" w:cs="Times New Roman"/>
-          <w:b/>
-          <w:bCs/>
-        </w:rPr>
-      </w:pPr>
-    </w:p>
-    <w:p>
-      <w:pPr>
-        <w:jc w:val="center"/>
-        <w:rPr>
-          <w:rFonts w:ascii="Times New Roman" w:hAnsi="Times New Roman" w:cs="Times New Roman"/>
-          <w:b/>
-          <w:bCs/>
-        </w:rPr>
-      </w:pPr>
-    </w:p>
-    <w:p>
-      <w:pPr>
-        <w:jc w:val="center"/>
-        <w:rPr>
-          <w:rFonts w:ascii="Times New Roman" w:hAnsi="Times New Roman" w:cs="Times New Roman"/>
-          <w:b/>
-          <w:bCs/>
-        </w:rPr>
-      </w:pPr>
-    </w:p>
-    <w:p>
-      <w:pPr>
-        <w:jc w:val="center"/>
-        <w:rPr>
-          <w:rFonts w:ascii="Times New Roman" w:hAnsi="Times New Roman" w:cs="Times New Roman"/>
-          <w:b/>
-          <w:bCs/>
-        </w:rPr>
-      </w:pPr>
-    </w:p>
-    <w:p>
-      <w:pPr>
-        <w:jc w:val="center"/>
-        <w:rPr>
-          <w:rFonts w:ascii="Times New Roman" w:hAnsi="Times New Roman" w:cs="Times New Roman"/>
-          <w:b/>
-          <w:bCs/>
-        </w:rPr>
-      </w:pPr>
-    </w:p>
-    <w:p>
-      <w:pPr>
-        <w:jc w:val="center"/>
-        <w:rPr>
-          <w:rFonts w:ascii="Times New Roman" w:hAnsi="Times New Roman" w:cs="Times New Roman"/>
-          <w:b/>
-          <w:bCs/>
-        </w:rPr>
-      </w:pPr>
-    </w:p>
-    <w:p>
-      <w:pPr>
-        <w:jc w:val="center"/>
-        <w:rPr>
-          <w:rFonts w:ascii="Times New Roman" w:hAnsi="Times New Roman" w:cs="Times New Roman"/>
-          <w:b/>
-          <w:bCs/>
-        </w:rPr>
-      </w:pPr>
-    </w:p>
-    <w:p>
-      <w:pPr>
-        <w:jc w:val="center"/>
-        <w:rPr>
-          <w:rFonts w:ascii="Times New Roman" w:hAnsi="Times New Roman" w:cs="Times New Roman"/>
-          <w:b/>
-          <w:bCs/>
-        </w:rPr>
-      </w:pPr>
-    </w:p>
-    <w:p>
-      <w:pPr>
-        <w:jc w:val="center"/>
-        <w:rPr>
-          <w:rFonts w:ascii="Times New Roman" w:hAnsi="Times New Roman" w:cs="Times New Roman"/>
-          <w:b/>
-          <w:bCs/>
-        </w:rPr>
-      </w:pPr>
-    </w:p>
-    <w:p>
-      <w:pPr>
-        <w:jc w:val="center"/>
-        <w:rPr>
-          <w:rFonts w:ascii="Times New Roman" w:hAnsi="Times New Roman" w:cs="Times New Roman"/>
-          <w:b/>
-          <w:bCs/>
-        </w:rPr>
-      </w:pPr>
-    </w:p>
-    <w:p>
-      <w:pPr>
-        <w:jc w:val="center"/>
-        <w:rPr>
-          <w:sz w:val="32"/>
-          <w:szCs w:val="32"/>
-        </w:rPr>
-      </w:pPr>
-    </w:p>
-    <w:p>
-      <w:pPr>
-        <w:rPr>
-          <w:sz w:val="32"/>
-          <w:szCs w:val="32"/>
-        </w:rPr>
-      </w:pPr>
     </w:p>
     <w:p>
       <w:pPr>
@@ -4368,6 +4530,25 @@
     <w:name w:val="Normal"/>
     <w:qFormat/>
   </w:style>
+  <w:style w:type="paragraph" w:styleId="Ttulo1">
+    <w:name w:val="heading 1"/>
+    <w:basedOn w:val="Normal"/>
+    <w:next w:val="Normal"/>
+    <w:link w:val="Ttulo1Char"/>
+    <w:uiPriority w:val="9"/>
+    <w:qFormat/>
+    <w:rsid w:val="000B6C70"/>
+    <w:pPr>
+      <w:jc w:val="center"/>
+      <w:outlineLvl w:val="0"/>
+    </w:pPr>
+    <w:rPr>
+      <w:b/>
+      <w:bCs/>
+      <w:sz w:val="32"/>
+      <w:szCs w:val="32"/>
+    </w:rPr>
+  </w:style>
   <w:style w:type="character" w:default="1" w:styleId="Fontepargpadro">
     <w:name w:val="Default Paragraph Font"/>
     <w:uiPriority w:val="1"/>
@@ -4436,6 +4617,65 @@
       <w:ind w:left="720"/>
       <w:contextualSpacing/>
     </w:pPr>
+  </w:style>
+  <w:style w:type="character" w:customStyle="1" w:styleId="Ttulo1Char">
+    <w:name w:val="Título 1 Char"/>
+    <w:basedOn w:val="Fontepargpadro"/>
+    <w:link w:val="Ttulo1"/>
+    <w:uiPriority w:val="9"/>
+    <w:rsid w:val="000B6C70"/>
+    <w:rPr>
+      <w:b/>
+      <w:bCs/>
+      <w:sz w:val="32"/>
+      <w:szCs w:val="32"/>
+    </w:rPr>
+  </w:style>
+  <w:style w:type="paragraph" w:styleId="CabealhodoSumrio">
+    <w:name w:val="TOC Heading"/>
+    <w:basedOn w:val="Ttulo1"/>
+    <w:next w:val="Normal"/>
+    <w:uiPriority w:val="39"/>
+    <w:unhideWhenUsed/>
+    <w:qFormat/>
+    <w:rsid w:val="000B6C70"/>
+    <w:pPr>
+      <w:keepNext/>
+      <w:keepLines/>
+      <w:spacing w:before="240" w:after="0" w:line="259" w:lineRule="auto"/>
+      <w:jc w:val="left"/>
+      <w:outlineLvl w:val="9"/>
+    </w:pPr>
+    <w:rPr>
+      <w:rFonts w:asciiTheme="majorHAnsi" w:eastAsiaTheme="majorEastAsia" w:hAnsiTheme="majorHAnsi" w:cstheme="majorBidi"/>
+      <w:b w:val="0"/>
+      <w:bCs w:val="0"/>
+      <w:color w:val="0F4761" w:themeColor="accent1" w:themeShade="BF"/>
+      <w:lang w:eastAsia="pt-BR"/>
+    </w:rPr>
+  </w:style>
+  <w:style w:type="paragraph" w:styleId="Sumrio1">
+    <w:name w:val="toc 1"/>
+    <w:basedOn w:val="Normal"/>
+    <w:next w:val="Normal"/>
+    <w:autoRedefine/>
+    <w:uiPriority w:val="39"/>
+    <w:unhideWhenUsed/>
+    <w:rsid w:val="000B6C70"/>
+    <w:pPr>
+      <w:spacing w:after="100"/>
+    </w:pPr>
+  </w:style>
+  <w:style w:type="character" w:styleId="Hyperlink">
+    <w:name w:val="Hyperlink"/>
+    <w:basedOn w:val="Fontepargpadro"/>
+    <w:uiPriority w:val="99"/>
+    <w:unhideWhenUsed/>
+    <w:rsid w:val="000B6C70"/>
+    <w:rPr>
+      <w:color w:val="467886" w:themeColor="hyperlink"/>
+      <w:u w:val="single"/>
+    </w:rPr>
   </w:style>
 </w:styles>
 </file>
@@ -4702,15 +4942,6 @@
 </file>
 
 <file path=customXml/item1.xml><?xml version="1.0" encoding="utf-8"?>
-<?mso-contentType ?>
-<FormTemplates xmlns="http://schemas.microsoft.com/sharepoint/v3/contenttype/forms">
-  <Display>DocumentLibraryForm</Display>
-  <Edit>DocumentLibraryForm</Edit>
-  <New>DocumentLibraryForm</New>
-</FormTemplates>
-</file>
-
-<file path=customXml/item2.xml><?xml version="1.0" encoding="utf-8"?>
 <ct:contentTypeSchema xmlns:ct="http://schemas.microsoft.com/office/2006/metadata/contentType" xmlns:ma="http://schemas.microsoft.com/office/2006/metadata/properties/metaAttributes" ct:_="" ma:_="" ma:contentTypeName="Document" ma:contentTypeID="0x01010045B33021656A9E479DF12B9A8EE42828" ma:contentTypeVersion="11" ma:contentTypeDescription="Create a new document." ma:contentTypeScope="" ma:versionID="89e81e9f14868c5e1ccdbd08f1d5cb7e">
   <xsd:schema xmlns:xsd="http://www.w3.org/2001/XMLSchema" xmlns:xs="http://www.w3.org/2001/XMLSchema" xmlns:p="http://schemas.microsoft.com/office/2006/metadata/properties" xmlns:ns3="1dc861b8-2196-455d-b291-a999da8cffb6" targetNamespace="http://schemas.microsoft.com/office/2006/metadata/properties" ma:root="true" ma:fieldsID="aa35b6294da592262140bda5be1508dd" ns3:_="">
     <xsd:import namespace="1dc861b8-2196-455d-b291-a999da8cffb6"/>
@@ -4898,7 +5129,7 @@
 </ct:contentTypeSchema>
 </file>
 
-<file path=customXml/item3.xml><?xml version="1.0" encoding="utf-8"?>
+<file path=customXml/item2.xml><?xml version="1.0" encoding="utf-8"?>
 <p:properties xmlns:p="http://schemas.microsoft.com/office/2006/metadata/properties" xmlns:xsi="http://www.w3.org/2001/XMLSchema-instance" xmlns:pc="http://schemas.microsoft.com/office/infopath/2007/PartnerControls">
   <documentManagement>
     <_activity xmlns="1dc861b8-2196-455d-b291-a999da8cffb6" xsi:nil="true"/>
@@ -4906,15 +5137,20 @@
 </p:properties>
 </file>
 
-<file path=customXml/itemProps1.xml><?xml version="1.0" encoding="utf-8"?>
-<ds:datastoreItem xmlns:ds="http://schemas.openxmlformats.org/officeDocument/2006/customXml" ds:itemID="{B62CB9D7-5C07-492A-A699-9C71C821983C}">
-  <ds:schemaRefs>
-    <ds:schemaRef ds:uri="http://schemas.microsoft.com/sharepoint/v3/contenttype/forms"/>
-  </ds:schemaRefs>
-</ds:datastoreItem>
+<file path=customXml/item3.xml><?xml version="1.0" encoding="utf-8"?>
+<?mso-contentType ?>
+<FormTemplates xmlns="http://schemas.microsoft.com/sharepoint/v3/contenttype/forms">
+  <Display>DocumentLibraryForm</Display>
+  <Edit>DocumentLibraryForm</Edit>
+  <New>DocumentLibraryForm</New>
+</FormTemplates>
 </file>
 
-<file path=customXml/itemProps2.xml><?xml version="1.0" encoding="utf-8"?>
+<file path=customXml/item4.xml><?xml version="1.0" encoding="utf-8"?>
+<b:Sources xmlns:b="http://schemas.openxmlformats.org/officeDocument/2006/bibliography" xmlns="http://schemas.openxmlformats.org/officeDocument/2006/bibliography" SelectedStyle="\APASixthEditionOfficeOnline.xsl" StyleName="APA" Version="6"/>
+</file>
+
+<file path=customXml/itemProps1.xml><?xml version="1.0" encoding="utf-8"?>
 <ds:datastoreItem xmlns:ds="http://schemas.openxmlformats.org/officeDocument/2006/customXml" ds:itemID="{883D161A-735F-4852-A8B8-A5FD04A95864}">
   <ds:schemaRefs>
     <ds:schemaRef ds:uri="http://schemas.microsoft.com/office/2006/metadata/contentType"/>
@@ -4932,12 +5168,34 @@
 </ds:datastoreItem>
 </file>
 
-<file path=customXml/itemProps3.xml><?xml version="1.0" encoding="utf-8"?>
+<file path=customXml/itemProps2.xml><?xml version="1.0" encoding="utf-8"?>
 <ds:datastoreItem xmlns:ds="http://schemas.openxmlformats.org/officeDocument/2006/customXml" ds:itemID="{DB0A3731-5234-4DD1-963C-86336652D04D}">
   <ds:schemaRefs>
+    <ds:schemaRef ds:uri="http://schemas.microsoft.com/office/2006/documentManagement/types"/>
+    <ds:schemaRef ds:uri="http://purl.org/dc/terms/"/>
     <ds:schemaRef ds:uri="http://schemas.microsoft.com/office/2006/metadata/properties"/>
     <ds:schemaRef ds:uri="http://schemas.microsoft.com/office/infopath/2007/PartnerControls"/>
     <ds:schemaRef ds:uri="1dc861b8-2196-455d-b291-a999da8cffb6"/>
+    <ds:schemaRef ds:uri="http://schemas.openxmlformats.org/package/2006/metadata/core-properties"/>
+    <ds:schemaRef ds:uri="http://www.w3.org/XML/1998/namespace"/>
+    <ds:schemaRef ds:uri="http://purl.org/dc/dcmitype/"/>
+    <ds:schemaRef ds:uri="http://purl.org/dc/elements/1.1/"/>
+  </ds:schemaRefs>
+</ds:datastoreItem>
+</file>
+
+<file path=customXml/itemProps3.xml><?xml version="1.0" encoding="utf-8"?>
+<ds:datastoreItem xmlns:ds="http://schemas.openxmlformats.org/officeDocument/2006/customXml" ds:itemID="{B62CB9D7-5C07-492A-A699-9C71C821983C}">
+  <ds:schemaRefs>
+    <ds:schemaRef ds:uri="http://schemas.microsoft.com/sharepoint/v3/contenttype/forms"/>
+  </ds:schemaRefs>
+</ds:datastoreItem>
+</file>
+
+<file path=customXml/itemProps4.xml><?xml version="1.0" encoding="utf-8"?>
+<ds:datastoreItem xmlns:ds="http://schemas.openxmlformats.org/officeDocument/2006/customXml" ds:itemID="{CFF4ABCC-81E3-4CB9-A3CE-2752152AF838}">
+  <ds:schemaRefs>
+    <ds:schemaRef ds:uri="http://schemas.openxmlformats.org/officeDocument/2006/bibliography"/>
   </ds:schemaRefs>
 </ds:datastoreItem>
 </file>
</xml_diff>